<commit_message>
6.0.2 Update the name list
</commit_message>
<xml_diff>
--- a/Hong Kong Institute of Vocational Education.docx
+++ b/Hong Kong Institute of Vocational Education.docx
@@ -1,6 +1,6 @@
 
 <file path=word/document.xml><?xml version="1.0" encoding="utf-8"?>
-<w:document xmlns:wpc="http://schemas.microsoft.com/office/word/2010/wordprocessingCanvas" xmlns:cx="http://schemas.microsoft.com/office/drawing/2014/chartex" xmlns:cx1="http://schemas.microsoft.com/office/drawing/2015/9/8/chartex" xmlns:cx2="http://schemas.microsoft.com/office/drawing/2015/10/21/chartex" xmlns:cx3="http://schemas.microsoft.com/office/drawing/2016/5/9/chartex" xmlns:cx4="http://schemas.microsoft.com/office/drawing/2016/5/10/chartex" xmlns:cx5="http://schemas.microsoft.com/office/drawing/2016/5/11/chartex" xmlns:cx6="http://schemas.microsoft.com/office/drawing/2016/5/12/chartex" xmlns:cx7="http://schemas.microsoft.com/office/drawing/2016/5/13/chartex" xmlns:cx8="http://schemas.microsoft.com/office/drawing/2016/5/14/chartex" xmlns:mc="http://schemas.openxmlformats.org/markup-compatibility/2006" xmlns:aink="http://schemas.microsoft.com/office/drawing/2016/ink" xmlns:am3d="http://schemas.microsoft.com/office/drawing/2017/model3d" xmlns:o="urn:schemas-microsoft-com:office:office" xmlns:oel="http://schemas.microsoft.com/office/2019/extlst" xmlns:r="http://schemas.openxmlformats.org/officeDocument/2006/relationships" xmlns:m="http://schemas.openxmlformats.org/officeDocument/2006/math" xmlns:v="urn:schemas-microsoft-com:vml" xmlns:wp14="http://schemas.microsoft.com/office/word/2010/wordprocessingDrawing" xmlns:wp="http://schemas.openxmlformats.org/drawingml/2006/wordprocessingDrawing" xmlns:w10="urn:schemas-microsoft-com:office:word" xmlns:w="http://schemas.openxmlformats.org/wordprocessingml/2006/main" xmlns:w14="http://schemas.microsoft.com/office/word/2010/wordml" xmlns:w15="http://schemas.microsoft.com/office/word/2012/wordml" xmlns:w16cex="http://schemas.microsoft.com/office/word/2018/wordml/cex" xmlns:w16cid="http://schemas.microsoft.com/office/word/2016/wordml/cid" xmlns:w16="http://schemas.microsoft.com/office/word/2018/wordml" xmlns:w16du="http://schemas.microsoft.com/office/word/2023/wordml/word16du" xmlns:w16sdtdh="http://schemas.microsoft.com/office/word/2020/wordml/sdtdatahash" xmlns:w16se="http://schemas.microsoft.com/office/word/2015/wordml/symex" xmlns:wpg="http://schemas.microsoft.com/office/word/2010/wordprocessingGroup" xmlns:wpi="http://schemas.microsoft.com/office/word/2010/wordprocessingInk" xmlns:wne="http://schemas.microsoft.com/office/word/2006/wordml" xmlns:wps="http://schemas.microsoft.com/office/word/2010/wordprocessingShape" mc:Ignorable="w14 w15 w16se w16cid w16 w16cex w16sdtdh w16du wp14">
+<w:document xmlns:wpc="http://schemas.microsoft.com/office/word/2010/wordprocessingCanvas" xmlns:cx="http://schemas.microsoft.com/office/drawing/2014/chartex" xmlns:cx1="http://schemas.microsoft.com/office/drawing/2015/9/8/chartex" xmlns:cx2="http://schemas.microsoft.com/office/drawing/2015/10/21/chartex" xmlns:cx3="http://schemas.microsoft.com/office/drawing/2016/5/9/chartex" xmlns:cx4="http://schemas.microsoft.com/office/drawing/2016/5/10/chartex" xmlns:cx5="http://schemas.microsoft.com/office/drawing/2016/5/11/chartex" xmlns:cx6="http://schemas.microsoft.com/office/drawing/2016/5/12/chartex" xmlns:cx7="http://schemas.microsoft.com/office/drawing/2016/5/13/chartex" xmlns:cx8="http://schemas.microsoft.com/office/drawing/2016/5/14/chartex" xmlns:mc="http://schemas.openxmlformats.org/markup-compatibility/2006" xmlns:aink="http://schemas.microsoft.com/office/drawing/2016/ink" xmlns:am3d="http://schemas.microsoft.com/office/drawing/2017/model3d" xmlns:o="urn:schemas-microsoft-com:office:office" xmlns:r="http://schemas.openxmlformats.org/officeDocument/2006/relationships" xmlns:m="http://schemas.openxmlformats.org/officeDocument/2006/math" xmlns:v="urn:schemas-microsoft-com:vml" xmlns:wp14="http://schemas.microsoft.com/office/word/2010/wordprocessingDrawing" xmlns:wp="http://schemas.openxmlformats.org/drawingml/2006/wordprocessingDrawing" xmlns:w10="urn:schemas-microsoft-com:office:word" xmlns:w="http://schemas.openxmlformats.org/wordprocessingml/2006/main" xmlns:w14="http://schemas.microsoft.com/office/word/2010/wordml" xmlns:w15="http://schemas.microsoft.com/office/word/2012/wordml" xmlns:w16cex="http://schemas.microsoft.com/office/word/2018/wordml/cex" xmlns:w16cid="http://schemas.microsoft.com/office/word/2016/wordml/cid" xmlns:w16="http://schemas.microsoft.com/office/word/2018/wordml" xmlns:w16sdtdh="http://schemas.microsoft.com/office/word/2020/wordml/sdtdatahash" xmlns:w16se="http://schemas.microsoft.com/office/word/2015/wordml/symex" xmlns:wpg="http://schemas.microsoft.com/office/word/2010/wordprocessingGroup" xmlns:wpi="http://schemas.microsoft.com/office/word/2010/wordprocessingInk" xmlns:wne="http://schemas.microsoft.com/office/word/2006/wordml" xmlns:wps="http://schemas.microsoft.com/office/word/2010/wordprocessingShape" mc:Ignorable="w14 w15 w16se w16cid w16 w16cex w16sdtdh wp14">
   <w:body>
     <w:p>
       <w:pPr>
@@ -373,7 +373,7 @@
                 <w:sz w:val="28"/>
                 <w:szCs w:val="28"/>
               </w:rPr>
-              <w:t>A</w:t>
+              <w:t>B</w:t>
             </w:r>
           </w:p>
         </w:tc>
@@ -402,7 +402,7 @@
                 <w:sz w:val="28"/>
                 <w:szCs w:val="28"/>
               </w:rPr>
-              <w:t>HO Javis</w:t>
+              <w:t>SAIR Pui Fung</w:t>
             </w:r>
             <w:r>
               <w:rPr>
@@ -421,7 +421,7 @@
                 <w:sz w:val="28"/>
                 <w:szCs w:val="28"/>
               </w:rPr>
-              <w:t>230019125</w:t>
+              <w:t>230066949</w:t>
             </w:r>
             <w:r>
               <w:rPr>
@@ -551,7 +551,7 @@
                 <w:sz w:val="28"/>
                 <w:szCs w:val="28"/>
               </w:rPr>
-              <w:t>CHEUNG Ka Chun</w:t>
+              <w:t>YEUNG Lok Him</w:t>
             </w:r>
             <w:r>
               <w:rPr>
@@ -570,454 +570,7 @@
                 <w:sz w:val="28"/>
                 <w:szCs w:val="28"/>
               </w:rPr>
-              <w:t>230067786</w:t>
-            </w:r>
-            <w:r>
-              <w:rPr>
-                <w:rFonts w:ascii="Gill Sans MT" w:hAnsi="Gill Sans MT"/>
-                <w:b w:val="0"/>
-                <w:bCs w:val="0"/>
-                <w:sz w:val="28"/>
-                <w:szCs w:val="28"/>
-              </w:rPr>
-              <w:t>)</w:t>
-            </w:r>
-          </w:p>
-        </w:tc>
-        <w:tc>
-          <w:tcPr>
-            <w:tcW w:w="3269" w:type="dxa"/>
-            <w:vAlign w:val="center"/>
-          </w:tcPr>
-          <w:p>
-            <w:pPr>
-              <w:pStyle w:val="Cover"/>
-              <w:spacing w:line="240" w:lineRule="auto"/>
-              <w:rPr>
-                <w:rFonts w:ascii="Gill Sans MT" w:hAnsi="Gill Sans MT"/>
-                <w:b w:val="0"/>
-                <w:bCs w:val="0"/>
-                <w:sz w:val="28"/>
-                <w:szCs w:val="28"/>
-              </w:rPr>
-            </w:pPr>
-            <w:r>
-              <w:rPr>
-                <w:rFonts w:ascii="Gill Sans MT" w:hAnsi="Gill Sans MT"/>
-                <w:b w:val="0"/>
-                <w:bCs w:val="0"/>
-                <w:sz w:val="28"/>
-                <w:szCs w:val="28"/>
-              </w:rPr>
-              <w:t>20%</w:t>
-            </w:r>
-          </w:p>
-        </w:tc>
-        <w:tc>
-          <w:tcPr>
-            <w:tcW w:w="1511" w:type="dxa"/>
-            <w:vAlign w:val="center"/>
-          </w:tcPr>
-          <w:p>
-            <w:pPr>
-              <w:pStyle w:val="Cover"/>
-              <w:spacing w:line="240" w:lineRule="auto"/>
-              <w:jc w:val="left"/>
-              <w:rPr>
-                <w:rFonts w:ascii="Gill Sans MT" w:hAnsi="Gill Sans MT"/>
-                <w:b w:val="0"/>
-                <w:bCs w:val="0"/>
-                <w:sz w:val="28"/>
-                <w:szCs w:val="28"/>
-              </w:rPr>
-            </w:pPr>
-          </w:p>
-        </w:tc>
-      </w:tr>
-      <w:tr>
-        <w:trPr>
-          <w:trHeight w:val="856"/>
-        </w:trPr>
-        <w:tc>
-          <w:tcPr>
-            <w:tcW w:w="1462" w:type="dxa"/>
-            <w:vAlign w:val="center"/>
-          </w:tcPr>
-          <w:p>
-            <w:pPr>
-              <w:pStyle w:val="Cover"/>
-              <w:spacing w:line="240" w:lineRule="auto"/>
-              <w:rPr>
-                <w:rFonts w:ascii="Gill Sans MT" w:hAnsi="Gill Sans MT"/>
-                <w:b w:val="0"/>
-                <w:bCs w:val="0"/>
-                <w:sz w:val="28"/>
-                <w:szCs w:val="28"/>
-              </w:rPr>
-            </w:pPr>
-            <w:r>
-              <w:rPr>
-                <w:rFonts w:ascii="Gill Sans MT" w:hAnsi="Gill Sans MT"/>
-                <w:b w:val="0"/>
-                <w:bCs w:val="0"/>
-                <w:sz w:val="28"/>
-                <w:szCs w:val="28"/>
-              </w:rPr>
-              <w:t>2</w:t>
-            </w:r>
-            <w:r>
-              <w:rPr>
-                <w:rFonts w:ascii="Gill Sans MT" w:hAnsi="Gill Sans MT"/>
-                <w:sz w:val="28"/>
-                <w:szCs w:val="28"/>
-              </w:rPr>
-              <w:t>B</w:t>
-            </w:r>
-          </w:p>
-        </w:tc>
-        <w:tc>
-          <w:tcPr>
-            <w:tcW w:w="2796" w:type="dxa"/>
-            <w:vAlign w:val="center"/>
-          </w:tcPr>
-          <w:p>
-            <w:pPr>
-              <w:pStyle w:val="Cover"/>
-              <w:spacing w:line="240" w:lineRule="auto"/>
-              <w:rPr>
-                <w:rFonts w:ascii="Gill Sans MT" w:hAnsi="Gill Sans MT"/>
-                <w:b w:val="0"/>
-                <w:bCs w:val="0"/>
-                <w:sz w:val="28"/>
-                <w:szCs w:val="28"/>
-              </w:rPr>
-            </w:pPr>
-            <w:r>
-              <w:rPr>
-                <w:rFonts w:ascii="Gill Sans MT" w:hAnsi="Gill Sans MT"/>
-                <w:b w:val="0"/>
-                <w:bCs w:val="0"/>
-                <w:sz w:val="28"/>
-                <w:szCs w:val="28"/>
-              </w:rPr>
-              <w:t>SAIR Pui Fung</w:t>
-            </w:r>
-            <w:r>
-              <w:rPr>
-                <w:rFonts w:ascii="Gill Sans MT" w:hAnsi="Gill Sans MT"/>
-                <w:b w:val="0"/>
-                <w:bCs w:val="0"/>
-                <w:sz w:val="28"/>
-                <w:szCs w:val="28"/>
-              </w:rPr>
-              <w:br/>
-              <w:t>(</w:t>
-            </w:r>
-            <w:r>
-              <w:rPr>
-                <w:rFonts w:ascii="Gill Sans MT" w:hAnsi="Gill Sans MT"/>
-                <w:sz w:val="28"/>
-                <w:szCs w:val="28"/>
-              </w:rPr>
-              <w:t>230066949</w:t>
-            </w:r>
-            <w:r>
-              <w:rPr>
-                <w:rFonts w:ascii="Gill Sans MT" w:hAnsi="Gill Sans MT"/>
-                <w:b w:val="0"/>
-                <w:bCs w:val="0"/>
-                <w:sz w:val="28"/>
-                <w:szCs w:val="28"/>
-              </w:rPr>
-              <w:t>)</w:t>
-            </w:r>
-          </w:p>
-        </w:tc>
-        <w:tc>
-          <w:tcPr>
-            <w:tcW w:w="3269" w:type="dxa"/>
-            <w:vAlign w:val="center"/>
-          </w:tcPr>
-          <w:p>
-            <w:pPr>
-              <w:pStyle w:val="Cover"/>
-              <w:spacing w:line="240" w:lineRule="auto"/>
-              <w:rPr>
-                <w:rFonts w:ascii="Gill Sans MT" w:hAnsi="Gill Sans MT"/>
-                <w:b w:val="0"/>
-                <w:bCs w:val="0"/>
-                <w:sz w:val="28"/>
-                <w:szCs w:val="28"/>
-              </w:rPr>
-            </w:pPr>
-            <w:r>
-              <w:rPr>
-                <w:rFonts w:ascii="Gill Sans MT" w:hAnsi="Gill Sans MT"/>
-                <w:b w:val="0"/>
-                <w:bCs w:val="0"/>
-                <w:sz w:val="28"/>
-                <w:szCs w:val="28"/>
-              </w:rPr>
-              <w:t>20%</w:t>
-            </w:r>
-          </w:p>
-        </w:tc>
-        <w:tc>
-          <w:tcPr>
-            <w:tcW w:w="1511" w:type="dxa"/>
-            <w:vAlign w:val="center"/>
-          </w:tcPr>
-          <w:p>
-            <w:pPr>
-              <w:pStyle w:val="Cover"/>
-              <w:spacing w:line="240" w:lineRule="auto"/>
-              <w:jc w:val="left"/>
-              <w:rPr>
-                <w:rFonts w:ascii="Gill Sans MT" w:hAnsi="Gill Sans MT"/>
-                <w:b w:val="0"/>
-                <w:bCs w:val="0"/>
-                <w:sz w:val="28"/>
-                <w:szCs w:val="28"/>
-              </w:rPr>
-            </w:pPr>
-          </w:p>
-        </w:tc>
-      </w:tr>
-      <w:tr>
-        <w:trPr>
-          <w:trHeight w:val="836"/>
-        </w:trPr>
-        <w:tc>
-          <w:tcPr>
-            <w:tcW w:w="1462" w:type="dxa"/>
-            <w:vAlign w:val="center"/>
-          </w:tcPr>
-          <w:p>
-            <w:pPr>
-              <w:pStyle w:val="Cover"/>
-              <w:spacing w:line="240" w:lineRule="auto"/>
-              <w:rPr>
-                <w:rFonts w:ascii="Gill Sans MT" w:hAnsi="Gill Sans MT"/>
-                <w:b w:val="0"/>
-                <w:bCs w:val="0"/>
-                <w:sz w:val="28"/>
-                <w:szCs w:val="28"/>
-              </w:rPr>
-            </w:pPr>
-            <w:r>
-              <w:rPr>
-                <w:rFonts w:ascii="Gill Sans MT" w:hAnsi="Gill Sans MT"/>
-                <w:b w:val="0"/>
-                <w:bCs w:val="0"/>
-                <w:sz w:val="28"/>
-                <w:szCs w:val="28"/>
-              </w:rPr>
-              <w:t>2</w:t>
-            </w:r>
-            <w:r>
-              <w:rPr>
-                <w:rFonts w:ascii="Gill Sans MT" w:hAnsi="Gill Sans MT"/>
-                <w:sz w:val="28"/>
-                <w:szCs w:val="28"/>
-              </w:rPr>
-              <w:t>B</w:t>
-            </w:r>
-          </w:p>
-        </w:tc>
-        <w:tc>
-          <w:tcPr>
-            <w:tcW w:w="2796" w:type="dxa"/>
-            <w:vAlign w:val="center"/>
-          </w:tcPr>
-          <w:p>
-            <w:pPr>
-              <w:pStyle w:val="Cover"/>
-              <w:spacing w:line="240" w:lineRule="auto"/>
-              <w:rPr>
-                <w:rFonts w:ascii="Gill Sans MT" w:hAnsi="Gill Sans MT"/>
-                <w:b w:val="0"/>
-                <w:bCs w:val="0"/>
-                <w:sz w:val="28"/>
-                <w:szCs w:val="28"/>
-              </w:rPr>
-            </w:pPr>
-            <w:r>
-              <w:rPr>
-                <w:rFonts w:ascii="Gill Sans MT" w:hAnsi="Gill Sans MT"/>
-                <w:b w:val="0"/>
-                <w:bCs w:val="0"/>
-                <w:sz w:val="28"/>
-                <w:szCs w:val="28"/>
-              </w:rPr>
-              <w:t>YEUNG Lok Him</w:t>
-            </w:r>
-            <w:r>
-              <w:rPr>
-                <w:rFonts w:ascii="Gill Sans MT" w:hAnsi="Gill Sans MT"/>
-                <w:b w:val="0"/>
-                <w:bCs w:val="0"/>
-                <w:sz w:val="28"/>
-                <w:szCs w:val="28"/>
-              </w:rPr>
-              <w:br/>
-              <w:t>(</w:t>
-            </w:r>
-            <w:r>
-              <w:rPr>
-                <w:rFonts w:ascii="Gill Sans MT" w:hAnsi="Gill Sans MT"/>
-                <w:sz w:val="28"/>
-                <w:szCs w:val="28"/>
-              </w:rPr>
               <w:t>230022178</w:t>
-            </w:r>
-            <w:r>
-              <w:rPr>
-                <w:rFonts w:ascii="Gill Sans MT" w:hAnsi="Gill Sans MT"/>
-                <w:b w:val="0"/>
-                <w:bCs w:val="0"/>
-                <w:sz w:val="28"/>
-                <w:szCs w:val="28"/>
-              </w:rPr>
-              <w:t>)</w:t>
-            </w:r>
-          </w:p>
-        </w:tc>
-        <w:tc>
-          <w:tcPr>
-            <w:tcW w:w="3269" w:type="dxa"/>
-            <w:vAlign w:val="center"/>
-          </w:tcPr>
-          <w:p>
-            <w:pPr>
-              <w:pStyle w:val="Cover"/>
-              <w:spacing w:line="240" w:lineRule="auto"/>
-              <w:rPr>
-                <w:rFonts w:ascii="Gill Sans MT" w:hAnsi="Gill Sans MT"/>
-                <w:b w:val="0"/>
-                <w:bCs w:val="0"/>
-                <w:sz w:val="28"/>
-                <w:szCs w:val="28"/>
-              </w:rPr>
-            </w:pPr>
-            <w:r>
-              <w:rPr>
-                <w:rFonts w:ascii="Gill Sans MT" w:hAnsi="Gill Sans MT"/>
-                <w:b w:val="0"/>
-                <w:bCs w:val="0"/>
-                <w:sz w:val="28"/>
-                <w:szCs w:val="28"/>
-              </w:rPr>
-              <w:t>20%</w:t>
-            </w:r>
-          </w:p>
-        </w:tc>
-        <w:tc>
-          <w:tcPr>
-            <w:tcW w:w="1511" w:type="dxa"/>
-            <w:vAlign w:val="center"/>
-          </w:tcPr>
-          <w:p>
-            <w:pPr>
-              <w:pStyle w:val="Cover"/>
-              <w:spacing w:line="240" w:lineRule="auto"/>
-              <w:jc w:val="left"/>
-              <w:rPr>
-                <w:rFonts w:ascii="Gill Sans MT" w:hAnsi="Gill Sans MT"/>
-                <w:b w:val="0"/>
-                <w:bCs w:val="0"/>
-                <w:sz w:val="28"/>
-                <w:szCs w:val="28"/>
-              </w:rPr>
-            </w:pPr>
-          </w:p>
-        </w:tc>
-      </w:tr>
-      <w:tr>
-        <w:trPr>
-          <w:trHeight w:val="856"/>
-        </w:trPr>
-        <w:tc>
-          <w:tcPr>
-            <w:tcW w:w="1462" w:type="dxa"/>
-            <w:vAlign w:val="center"/>
-          </w:tcPr>
-          <w:p>
-            <w:pPr>
-              <w:pStyle w:val="Cover"/>
-              <w:spacing w:line="240" w:lineRule="auto"/>
-              <w:rPr>
-                <w:rFonts w:ascii="Gill Sans MT" w:hAnsi="Gill Sans MT"/>
-                <w:b w:val="0"/>
-                <w:bCs w:val="0"/>
-                <w:sz w:val="28"/>
-                <w:szCs w:val="28"/>
-              </w:rPr>
-            </w:pPr>
-            <w:r>
-              <w:rPr>
-                <w:rFonts w:ascii="Gill Sans MT" w:hAnsi="Gill Sans MT"/>
-                <w:b w:val="0"/>
-                <w:bCs w:val="0"/>
-                <w:sz w:val="28"/>
-                <w:szCs w:val="28"/>
-              </w:rPr>
-              <w:t>2</w:t>
-            </w:r>
-            <w:r>
-              <w:rPr>
-                <w:rFonts w:ascii="Gill Sans MT" w:hAnsi="Gill Sans MT"/>
-                <w:sz w:val="28"/>
-                <w:szCs w:val="28"/>
-              </w:rPr>
-              <w:t>C</w:t>
-            </w:r>
-          </w:p>
-        </w:tc>
-        <w:tc>
-          <w:tcPr>
-            <w:tcW w:w="2796" w:type="dxa"/>
-            <w:vAlign w:val="center"/>
-          </w:tcPr>
-          <w:p>
-            <w:pPr>
-              <w:pStyle w:val="Cover"/>
-              <w:spacing w:line="240" w:lineRule="auto"/>
-              <w:rPr>
-                <w:rFonts w:ascii="Gill Sans MT" w:hAnsi="Gill Sans MT"/>
-                <w:b w:val="0"/>
-                <w:bCs w:val="0"/>
-                <w:sz w:val="28"/>
-                <w:szCs w:val="28"/>
-              </w:rPr>
-            </w:pPr>
-            <w:r>
-              <w:rPr>
-                <w:rFonts w:ascii="Gill Sans MT" w:hAnsi="Gill Sans MT"/>
-                <w:b w:val="0"/>
-                <w:bCs w:val="0"/>
-                <w:sz w:val="28"/>
-                <w:szCs w:val="28"/>
-              </w:rPr>
-              <w:t>LAU Chun Hong</w:t>
-            </w:r>
-            <w:r>
-              <w:rPr>
-                <w:rFonts w:ascii="Gill Sans MT" w:hAnsi="Gill Sans MT"/>
-                <w:b w:val="0"/>
-                <w:bCs w:val="0"/>
-                <w:sz w:val="28"/>
-                <w:szCs w:val="28"/>
-              </w:rPr>
-              <w:br/>
-              <w:t>(</w:t>
-            </w:r>
-            <w:r>
-              <w:rPr>
-                <w:rFonts w:ascii="Gill Sans MT" w:hAnsi="Gill Sans MT"/>
-                <w:sz w:val="28"/>
-                <w:szCs w:val="28"/>
-              </w:rPr>
-              <w:t>230018190</w:t>
             </w:r>
             <w:r>
               <w:rPr>
@@ -2104,7 +1657,7 @@
 </file>
 
 <file path=word/endnotes.xml><?xml version="1.0" encoding="utf-8"?>
-<w:endnotes xmlns:wpc="http://schemas.microsoft.com/office/word/2010/wordprocessingCanvas" xmlns:cx="http://schemas.microsoft.com/office/drawing/2014/chartex" xmlns:cx1="http://schemas.microsoft.com/office/drawing/2015/9/8/chartex" xmlns:cx2="http://schemas.microsoft.com/office/drawing/2015/10/21/chartex" xmlns:cx3="http://schemas.microsoft.com/office/drawing/2016/5/9/chartex" xmlns:cx4="http://schemas.microsoft.com/office/drawing/2016/5/10/chartex" xmlns:cx5="http://schemas.microsoft.com/office/drawing/2016/5/11/chartex" xmlns:cx6="http://schemas.microsoft.com/office/drawing/2016/5/12/chartex" xmlns:cx7="http://schemas.microsoft.com/office/drawing/2016/5/13/chartex" xmlns:cx8="http://schemas.microsoft.com/office/drawing/2016/5/14/chartex" xmlns:mc="http://schemas.openxmlformats.org/markup-compatibility/2006" xmlns:aink="http://schemas.microsoft.com/office/drawing/2016/ink" xmlns:am3d="http://schemas.microsoft.com/office/drawing/2017/model3d" xmlns:o="urn:schemas-microsoft-com:office:office" xmlns:oel="http://schemas.microsoft.com/office/2019/extlst" xmlns:r="http://schemas.openxmlformats.org/officeDocument/2006/relationships" xmlns:m="http://schemas.openxmlformats.org/officeDocument/2006/math" xmlns:v="urn:schemas-microsoft-com:vml" xmlns:wp14="http://schemas.microsoft.com/office/word/2010/wordprocessingDrawing" xmlns:wp="http://schemas.openxmlformats.org/drawingml/2006/wordprocessingDrawing" xmlns:w10="urn:schemas-microsoft-com:office:word" xmlns:w="http://schemas.openxmlformats.org/wordprocessingml/2006/main" xmlns:w14="http://schemas.microsoft.com/office/word/2010/wordml" xmlns:w15="http://schemas.microsoft.com/office/word/2012/wordml" xmlns:w16cex="http://schemas.microsoft.com/office/word/2018/wordml/cex" xmlns:w16cid="http://schemas.microsoft.com/office/word/2016/wordml/cid" xmlns:w16="http://schemas.microsoft.com/office/word/2018/wordml" xmlns:w16du="http://schemas.microsoft.com/office/word/2023/wordml/word16du" xmlns:w16sdtdh="http://schemas.microsoft.com/office/word/2020/wordml/sdtdatahash" xmlns:w16se="http://schemas.microsoft.com/office/word/2015/wordml/symex" xmlns:wpg="http://schemas.microsoft.com/office/word/2010/wordprocessingGroup" xmlns:wpi="http://schemas.microsoft.com/office/word/2010/wordprocessingInk" xmlns:wne="http://schemas.microsoft.com/office/word/2006/wordml" xmlns:wps="http://schemas.microsoft.com/office/word/2010/wordprocessingShape" mc:Ignorable="w14 w15 w16se w16cid w16 w16cex w16sdtdh w16du wp14">
+<w:endnotes xmlns:wpc="http://schemas.microsoft.com/office/word/2010/wordprocessingCanvas" xmlns:cx="http://schemas.microsoft.com/office/drawing/2014/chartex" xmlns:cx1="http://schemas.microsoft.com/office/drawing/2015/9/8/chartex" xmlns:cx2="http://schemas.microsoft.com/office/drawing/2015/10/21/chartex" xmlns:cx3="http://schemas.microsoft.com/office/drawing/2016/5/9/chartex" xmlns:cx4="http://schemas.microsoft.com/office/drawing/2016/5/10/chartex" xmlns:cx5="http://schemas.microsoft.com/office/drawing/2016/5/11/chartex" xmlns:cx6="http://schemas.microsoft.com/office/drawing/2016/5/12/chartex" xmlns:cx7="http://schemas.microsoft.com/office/drawing/2016/5/13/chartex" xmlns:cx8="http://schemas.microsoft.com/office/drawing/2016/5/14/chartex" xmlns:mc="http://schemas.openxmlformats.org/markup-compatibility/2006" xmlns:aink="http://schemas.microsoft.com/office/drawing/2016/ink" xmlns:am3d="http://schemas.microsoft.com/office/drawing/2017/model3d" xmlns:o="urn:schemas-microsoft-com:office:office" xmlns:r="http://schemas.openxmlformats.org/officeDocument/2006/relationships" xmlns:m="http://schemas.openxmlformats.org/officeDocument/2006/math" xmlns:v="urn:schemas-microsoft-com:vml" xmlns:wp14="http://schemas.microsoft.com/office/word/2010/wordprocessingDrawing" xmlns:wp="http://schemas.openxmlformats.org/drawingml/2006/wordprocessingDrawing" xmlns:w10="urn:schemas-microsoft-com:office:word" xmlns:w="http://schemas.openxmlformats.org/wordprocessingml/2006/main" xmlns:w14="http://schemas.microsoft.com/office/word/2010/wordml" xmlns:w15="http://schemas.microsoft.com/office/word/2012/wordml" xmlns:w16cex="http://schemas.microsoft.com/office/word/2018/wordml/cex" xmlns:w16cid="http://schemas.microsoft.com/office/word/2016/wordml/cid" xmlns:w16="http://schemas.microsoft.com/office/word/2018/wordml" xmlns:w16sdtdh="http://schemas.microsoft.com/office/word/2020/wordml/sdtdatahash" xmlns:w16se="http://schemas.microsoft.com/office/word/2015/wordml/symex" xmlns:wpg="http://schemas.microsoft.com/office/word/2010/wordprocessingGroup" xmlns:wpi="http://schemas.microsoft.com/office/word/2010/wordprocessingInk" xmlns:wne="http://schemas.microsoft.com/office/word/2006/wordml" xmlns:wps="http://schemas.microsoft.com/office/word/2010/wordprocessingShape" mc:Ignorable="w14 w15 w16se w16cid w16 w16cex w16sdtdh wp14">
   <w:endnote w:type="separator" w:id="-1">
     <w:p>
       <w:pPr>
@@ -2129,7 +1682,7 @@
 </file>
 
 <file path=word/footer1.xml><?xml version="1.0" encoding="utf-8"?>
-<w:ftr xmlns:wpc="http://schemas.microsoft.com/office/word/2010/wordprocessingCanvas" xmlns:cx="http://schemas.microsoft.com/office/drawing/2014/chartex" xmlns:cx1="http://schemas.microsoft.com/office/drawing/2015/9/8/chartex" xmlns:cx2="http://schemas.microsoft.com/office/drawing/2015/10/21/chartex" xmlns:cx3="http://schemas.microsoft.com/office/drawing/2016/5/9/chartex" xmlns:cx4="http://schemas.microsoft.com/office/drawing/2016/5/10/chartex" xmlns:cx5="http://schemas.microsoft.com/office/drawing/2016/5/11/chartex" xmlns:cx6="http://schemas.microsoft.com/office/drawing/2016/5/12/chartex" xmlns:cx7="http://schemas.microsoft.com/office/drawing/2016/5/13/chartex" xmlns:cx8="http://schemas.microsoft.com/office/drawing/2016/5/14/chartex" xmlns:mc="http://schemas.openxmlformats.org/markup-compatibility/2006" xmlns:aink="http://schemas.microsoft.com/office/drawing/2016/ink" xmlns:am3d="http://schemas.microsoft.com/office/drawing/2017/model3d" xmlns:o="urn:schemas-microsoft-com:office:office" xmlns:oel="http://schemas.microsoft.com/office/2019/extlst" xmlns:r="http://schemas.openxmlformats.org/officeDocument/2006/relationships" xmlns:m="http://schemas.openxmlformats.org/officeDocument/2006/math" xmlns:v="urn:schemas-microsoft-com:vml" xmlns:wp14="http://schemas.microsoft.com/office/word/2010/wordprocessingDrawing" xmlns:wp="http://schemas.openxmlformats.org/drawingml/2006/wordprocessingDrawing" xmlns:w10="urn:schemas-microsoft-com:office:word" xmlns:w="http://schemas.openxmlformats.org/wordprocessingml/2006/main" xmlns:w14="http://schemas.microsoft.com/office/word/2010/wordml" xmlns:w15="http://schemas.microsoft.com/office/word/2012/wordml" xmlns:w16cex="http://schemas.microsoft.com/office/word/2018/wordml/cex" xmlns:w16cid="http://schemas.microsoft.com/office/word/2016/wordml/cid" xmlns:w16="http://schemas.microsoft.com/office/word/2018/wordml" xmlns:w16du="http://schemas.microsoft.com/office/word/2023/wordml/word16du" xmlns:w16sdtdh="http://schemas.microsoft.com/office/word/2020/wordml/sdtdatahash" xmlns:w16se="http://schemas.microsoft.com/office/word/2015/wordml/symex" xmlns:wpg="http://schemas.microsoft.com/office/word/2010/wordprocessingGroup" xmlns:wpi="http://schemas.microsoft.com/office/word/2010/wordprocessingInk" xmlns:wne="http://schemas.microsoft.com/office/word/2006/wordml" xmlns:wps="http://schemas.microsoft.com/office/word/2010/wordprocessingShape" mc:Ignorable="w14 w15 w16se w16cid w16 w16cex w16sdtdh w16du wp14">
+<w:ftr xmlns:wpc="http://schemas.microsoft.com/office/word/2010/wordprocessingCanvas" xmlns:cx="http://schemas.microsoft.com/office/drawing/2014/chartex" xmlns:cx1="http://schemas.microsoft.com/office/drawing/2015/9/8/chartex" xmlns:cx2="http://schemas.microsoft.com/office/drawing/2015/10/21/chartex" xmlns:cx3="http://schemas.microsoft.com/office/drawing/2016/5/9/chartex" xmlns:cx4="http://schemas.microsoft.com/office/drawing/2016/5/10/chartex" xmlns:cx5="http://schemas.microsoft.com/office/drawing/2016/5/11/chartex" xmlns:cx6="http://schemas.microsoft.com/office/drawing/2016/5/12/chartex" xmlns:cx7="http://schemas.microsoft.com/office/drawing/2016/5/13/chartex" xmlns:cx8="http://schemas.microsoft.com/office/drawing/2016/5/14/chartex" xmlns:mc="http://schemas.openxmlformats.org/markup-compatibility/2006" xmlns:aink="http://schemas.microsoft.com/office/drawing/2016/ink" xmlns:am3d="http://schemas.microsoft.com/office/drawing/2017/model3d" xmlns:o="urn:schemas-microsoft-com:office:office" xmlns:r="http://schemas.openxmlformats.org/officeDocument/2006/relationships" xmlns:m="http://schemas.openxmlformats.org/officeDocument/2006/math" xmlns:v="urn:schemas-microsoft-com:vml" xmlns:wp14="http://schemas.microsoft.com/office/word/2010/wordprocessingDrawing" xmlns:wp="http://schemas.openxmlformats.org/drawingml/2006/wordprocessingDrawing" xmlns:w10="urn:schemas-microsoft-com:office:word" xmlns:w="http://schemas.openxmlformats.org/wordprocessingml/2006/main" xmlns:w14="http://schemas.microsoft.com/office/word/2010/wordml" xmlns:w15="http://schemas.microsoft.com/office/word/2012/wordml" xmlns:w16cex="http://schemas.microsoft.com/office/word/2018/wordml/cex" xmlns:w16cid="http://schemas.microsoft.com/office/word/2016/wordml/cid" xmlns:w16="http://schemas.microsoft.com/office/word/2018/wordml" xmlns:w16sdtdh="http://schemas.microsoft.com/office/word/2020/wordml/sdtdatahash" xmlns:w16se="http://schemas.microsoft.com/office/word/2015/wordml/symex" xmlns:wpg="http://schemas.microsoft.com/office/word/2010/wordprocessingGroup" xmlns:wpi="http://schemas.microsoft.com/office/word/2010/wordprocessingInk" xmlns:wne="http://schemas.microsoft.com/office/word/2006/wordml" xmlns:wps="http://schemas.microsoft.com/office/word/2010/wordprocessingShape" mc:Ignorable="w14 w15 w16se w16cid w16 w16cex w16sdtdh wp14">
   <w:p>
     <w:pPr>
       <w:pStyle w:val="Footer"/>
@@ -2160,6 +1713,7 @@
           <w:docPartUnique/>
         </w:docPartObj>
       </w:sdtPr>
+      <w:sdtEndPr/>
       <w:sdtContent>
         <w:sdt>
           <w:sdtPr>
@@ -2172,6 +1726,7 @@
               <w:docPartUnique/>
             </w:docPartObj>
           </w:sdtPr>
+          <w:sdtEndPr/>
           <w:sdtContent>
             <w:r>
               <w:rPr>
@@ -2285,7 +1840,7 @@
 </file>
 
 <file path=word/footnotes.xml><?xml version="1.0" encoding="utf-8"?>
-<w:footnotes xmlns:wpc="http://schemas.microsoft.com/office/word/2010/wordprocessingCanvas" xmlns:cx="http://schemas.microsoft.com/office/drawing/2014/chartex" xmlns:cx1="http://schemas.microsoft.com/office/drawing/2015/9/8/chartex" xmlns:cx2="http://schemas.microsoft.com/office/drawing/2015/10/21/chartex" xmlns:cx3="http://schemas.microsoft.com/office/drawing/2016/5/9/chartex" xmlns:cx4="http://schemas.microsoft.com/office/drawing/2016/5/10/chartex" xmlns:cx5="http://schemas.microsoft.com/office/drawing/2016/5/11/chartex" xmlns:cx6="http://schemas.microsoft.com/office/drawing/2016/5/12/chartex" xmlns:cx7="http://schemas.microsoft.com/office/drawing/2016/5/13/chartex" xmlns:cx8="http://schemas.microsoft.com/office/drawing/2016/5/14/chartex" xmlns:mc="http://schemas.openxmlformats.org/markup-compatibility/2006" xmlns:aink="http://schemas.microsoft.com/office/drawing/2016/ink" xmlns:am3d="http://schemas.microsoft.com/office/drawing/2017/model3d" xmlns:o="urn:schemas-microsoft-com:office:office" xmlns:oel="http://schemas.microsoft.com/office/2019/extlst" xmlns:r="http://schemas.openxmlformats.org/officeDocument/2006/relationships" xmlns:m="http://schemas.openxmlformats.org/officeDocument/2006/math" xmlns:v="urn:schemas-microsoft-com:vml" xmlns:wp14="http://schemas.microsoft.com/office/word/2010/wordprocessingDrawing" xmlns:wp="http://schemas.openxmlformats.org/drawingml/2006/wordprocessingDrawing" xmlns:w10="urn:schemas-microsoft-com:office:word" xmlns:w="http://schemas.openxmlformats.org/wordprocessingml/2006/main" xmlns:w14="http://schemas.microsoft.com/office/word/2010/wordml" xmlns:w15="http://schemas.microsoft.com/office/word/2012/wordml" xmlns:w16cex="http://schemas.microsoft.com/office/word/2018/wordml/cex" xmlns:w16cid="http://schemas.microsoft.com/office/word/2016/wordml/cid" xmlns:w16="http://schemas.microsoft.com/office/word/2018/wordml" xmlns:w16du="http://schemas.microsoft.com/office/word/2023/wordml/word16du" xmlns:w16sdtdh="http://schemas.microsoft.com/office/word/2020/wordml/sdtdatahash" xmlns:w16se="http://schemas.microsoft.com/office/word/2015/wordml/symex" xmlns:wpg="http://schemas.microsoft.com/office/word/2010/wordprocessingGroup" xmlns:wpi="http://schemas.microsoft.com/office/word/2010/wordprocessingInk" xmlns:wne="http://schemas.microsoft.com/office/word/2006/wordml" xmlns:wps="http://schemas.microsoft.com/office/word/2010/wordprocessingShape" mc:Ignorable="w14 w15 w16se w16cid w16 w16cex w16sdtdh w16du wp14">
+<w:footnotes xmlns:wpc="http://schemas.microsoft.com/office/word/2010/wordprocessingCanvas" xmlns:cx="http://schemas.microsoft.com/office/drawing/2014/chartex" xmlns:cx1="http://schemas.microsoft.com/office/drawing/2015/9/8/chartex" xmlns:cx2="http://schemas.microsoft.com/office/drawing/2015/10/21/chartex" xmlns:cx3="http://schemas.microsoft.com/office/drawing/2016/5/9/chartex" xmlns:cx4="http://schemas.microsoft.com/office/drawing/2016/5/10/chartex" xmlns:cx5="http://schemas.microsoft.com/office/drawing/2016/5/11/chartex" xmlns:cx6="http://schemas.microsoft.com/office/drawing/2016/5/12/chartex" xmlns:cx7="http://schemas.microsoft.com/office/drawing/2016/5/13/chartex" xmlns:cx8="http://schemas.microsoft.com/office/drawing/2016/5/14/chartex" xmlns:mc="http://schemas.openxmlformats.org/markup-compatibility/2006" xmlns:aink="http://schemas.microsoft.com/office/drawing/2016/ink" xmlns:am3d="http://schemas.microsoft.com/office/drawing/2017/model3d" xmlns:o="urn:schemas-microsoft-com:office:office" xmlns:r="http://schemas.openxmlformats.org/officeDocument/2006/relationships" xmlns:m="http://schemas.openxmlformats.org/officeDocument/2006/math" xmlns:v="urn:schemas-microsoft-com:vml" xmlns:wp14="http://schemas.microsoft.com/office/word/2010/wordprocessingDrawing" xmlns:wp="http://schemas.openxmlformats.org/drawingml/2006/wordprocessingDrawing" xmlns:w10="urn:schemas-microsoft-com:office:word" xmlns:w="http://schemas.openxmlformats.org/wordprocessingml/2006/main" xmlns:w14="http://schemas.microsoft.com/office/word/2010/wordml" xmlns:w15="http://schemas.microsoft.com/office/word/2012/wordml" xmlns:w16cex="http://schemas.microsoft.com/office/word/2018/wordml/cex" xmlns:w16cid="http://schemas.microsoft.com/office/word/2016/wordml/cid" xmlns:w16="http://schemas.microsoft.com/office/word/2018/wordml" xmlns:w16sdtdh="http://schemas.microsoft.com/office/word/2020/wordml/sdtdatahash" xmlns:w16se="http://schemas.microsoft.com/office/word/2015/wordml/symex" xmlns:wpg="http://schemas.microsoft.com/office/word/2010/wordprocessingGroup" xmlns:wpi="http://schemas.microsoft.com/office/word/2010/wordprocessingInk" xmlns:wne="http://schemas.microsoft.com/office/word/2006/wordml" xmlns:wps="http://schemas.microsoft.com/office/word/2010/wordprocessingShape" mc:Ignorable="w14 w15 w16se w16cid w16 w16cex w16sdtdh wp14">
   <w:footnote w:type="separator" w:id="-1">
     <w:p>
       <w:pPr>
@@ -2310,7 +1865,7 @@
 </file>
 
 <file path=word/header1.xml><?xml version="1.0" encoding="utf-8"?>
-<w:hdr xmlns:wpc="http://schemas.microsoft.com/office/word/2010/wordprocessingCanvas" xmlns:cx="http://schemas.microsoft.com/office/drawing/2014/chartex" xmlns:cx1="http://schemas.microsoft.com/office/drawing/2015/9/8/chartex" xmlns:cx2="http://schemas.microsoft.com/office/drawing/2015/10/21/chartex" xmlns:cx3="http://schemas.microsoft.com/office/drawing/2016/5/9/chartex" xmlns:cx4="http://schemas.microsoft.com/office/drawing/2016/5/10/chartex" xmlns:cx5="http://schemas.microsoft.com/office/drawing/2016/5/11/chartex" xmlns:cx6="http://schemas.microsoft.com/office/drawing/2016/5/12/chartex" xmlns:cx7="http://schemas.microsoft.com/office/drawing/2016/5/13/chartex" xmlns:cx8="http://schemas.microsoft.com/office/drawing/2016/5/14/chartex" xmlns:mc="http://schemas.openxmlformats.org/markup-compatibility/2006" xmlns:aink="http://schemas.microsoft.com/office/drawing/2016/ink" xmlns:am3d="http://schemas.microsoft.com/office/drawing/2017/model3d" xmlns:o="urn:schemas-microsoft-com:office:office" xmlns:oel="http://schemas.microsoft.com/office/2019/extlst" xmlns:r="http://schemas.openxmlformats.org/officeDocument/2006/relationships" xmlns:m="http://schemas.openxmlformats.org/officeDocument/2006/math" xmlns:v="urn:schemas-microsoft-com:vml" xmlns:wp14="http://schemas.microsoft.com/office/word/2010/wordprocessingDrawing" xmlns:wp="http://schemas.openxmlformats.org/drawingml/2006/wordprocessingDrawing" xmlns:w10="urn:schemas-microsoft-com:office:word" xmlns:w="http://schemas.openxmlformats.org/wordprocessingml/2006/main" xmlns:w14="http://schemas.microsoft.com/office/word/2010/wordml" xmlns:w15="http://schemas.microsoft.com/office/word/2012/wordml" xmlns:w16cex="http://schemas.microsoft.com/office/word/2018/wordml/cex" xmlns:w16cid="http://schemas.microsoft.com/office/word/2016/wordml/cid" xmlns:w16="http://schemas.microsoft.com/office/word/2018/wordml" xmlns:w16du="http://schemas.microsoft.com/office/word/2023/wordml/word16du" xmlns:w16sdtdh="http://schemas.microsoft.com/office/word/2020/wordml/sdtdatahash" xmlns:w16se="http://schemas.microsoft.com/office/word/2015/wordml/symex" xmlns:wpg="http://schemas.microsoft.com/office/word/2010/wordprocessingGroup" xmlns:wpi="http://schemas.microsoft.com/office/word/2010/wordprocessingInk" xmlns:wne="http://schemas.microsoft.com/office/word/2006/wordml" xmlns:wps="http://schemas.microsoft.com/office/word/2010/wordprocessingShape" mc:Ignorable="w14 w15 w16se w16cid w16 w16cex w16sdtdh w16du wp14">
+<w:hdr xmlns:wpc="http://schemas.microsoft.com/office/word/2010/wordprocessingCanvas" xmlns:cx="http://schemas.microsoft.com/office/drawing/2014/chartex" xmlns:cx1="http://schemas.microsoft.com/office/drawing/2015/9/8/chartex" xmlns:cx2="http://schemas.microsoft.com/office/drawing/2015/10/21/chartex" xmlns:cx3="http://schemas.microsoft.com/office/drawing/2016/5/9/chartex" xmlns:cx4="http://schemas.microsoft.com/office/drawing/2016/5/10/chartex" xmlns:cx5="http://schemas.microsoft.com/office/drawing/2016/5/11/chartex" xmlns:cx6="http://schemas.microsoft.com/office/drawing/2016/5/12/chartex" xmlns:cx7="http://schemas.microsoft.com/office/drawing/2016/5/13/chartex" xmlns:cx8="http://schemas.microsoft.com/office/drawing/2016/5/14/chartex" xmlns:mc="http://schemas.openxmlformats.org/markup-compatibility/2006" xmlns:aink="http://schemas.microsoft.com/office/drawing/2016/ink" xmlns:am3d="http://schemas.microsoft.com/office/drawing/2017/model3d" xmlns:o="urn:schemas-microsoft-com:office:office" xmlns:r="http://schemas.openxmlformats.org/officeDocument/2006/relationships" xmlns:m="http://schemas.openxmlformats.org/officeDocument/2006/math" xmlns:v="urn:schemas-microsoft-com:vml" xmlns:wp14="http://schemas.microsoft.com/office/word/2010/wordprocessingDrawing" xmlns:wp="http://schemas.openxmlformats.org/drawingml/2006/wordprocessingDrawing" xmlns:w10="urn:schemas-microsoft-com:office:word" xmlns:w="http://schemas.openxmlformats.org/wordprocessingml/2006/main" xmlns:w14="http://schemas.microsoft.com/office/word/2010/wordml" xmlns:w15="http://schemas.microsoft.com/office/word/2012/wordml" xmlns:w16cex="http://schemas.microsoft.com/office/word/2018/wordml/cex" xmlns:w16cid="http://schemas.microsoft.com/office/word/2016/wordml/cid" xmlns:w16="http://schemas.microsoft.com/office/word/2018/wordml" xmlns:w16sdtdh="http://schemas.microsoft.com/office/word/2020/wordml/sdtdatahash" xmlns:w16se="http://schemas.microsoft.com/office/word/2015/wordml/symex" xmlns:wpg="http://schemas.microsoft.com/office/word/2010/wordprocessingGroup" xmlns:wpi="http://schemas.microsoft.com/office/word/2010/wordprocessingInk" xmlns:wne="http://schemas.microsoft.com/office/word/2006/wordml" xmlns:wps="http://schemas.microsoft.com/office/word/2010/wordprocessingShape" mc:Ignorable="w14 w15 w16se w16cid w16 w16cex w16sdtdh wp14">
   <w:p>
     <w:pPr>
       <w:pStyle w:val="Header"/>
@@ -2381,7 +1936,7 @@
 </file>
 
 <file path=word/numbering.xml><?xml version="1.0" encoding="utf-8"?>
-<w:numbering xmlns:wpc="http://schemas.microsoft.com/office/word/2010/wordprocessingCanvas" xmlns:cx="http://schemas.microsoft.com/office/drawing/2014/chartex" xmlns:cx1="http://schemas.microsoft.com/office/drawing/2015/9/8/chartex" xmlns:cx2="http://schemas.microsoft.com/office/drawing/2015/10/21/chartex" xmlns:cx3="http://schemas.microsoft.com/office/drawing/2016/5/9/chartex" xmlns:cx4="http://schemas.microsoft.com/office/drawing/2016/5/10/chartex" xmlns:cx5="http://schemas.microsoft.com/office/drawing/2016/5/11/chartex" xmlns:cx6="http://schemas.microsoft.com/office/drawing/2016/5/12/chartex" xmlns:cx7="http://schemas.microsoft.com/office/drawing/2016/5/13/chartex" xmlns:cx8="http://schemas.microsoft.com/office/drawing/2016/5/14/chartex" xmlns:mc="http://schemas.openxmlformats.org/markup-compatibility/2006" xmlns:aink="http://schemas.microsoft.com/office/drawing/2016/ink" xmlns:am3d="http://schemas.microsoft.com/office/drawing/2017/model3d" xmlns:o="urn:schemas-microsoft-com:office:office" xmlns:oel="http://schemas.microsoft.com/office/2019/extlst" xmlns:r="http://schemas.openxmlformats.org/officeDocument/2006/relationships" xmlns:m="http://schemas.openxmlformats.org/officeDocument/2006/math" xmlns:v="urn:schemas-microsoft-com:vml" xmlns:wp14="http://schemas.microsoft.com/office/word/2010/wordprocessingDrawing" xmlns:wp="http://schemas.openxmlformats.org/drawingml/2006/wordprocessingDrawing" xmlns:w10="urn:schemas-microsoft-com:office:word" xmlns:w="http://schemas.openxmlformats.org/wordprocessingml/2006/main" xmlns:w14="http://schemas.microsoft.com/office/word/2010/wordml" xmlns:w15="http://schemas.microsoft.com/office/word/2012/wordml" xmlns:w16cex="http://schemas.microsoft.com/office/word/2018/wordml/cex" xmlns:w16cid="http://schemas.microsoft.com/office/word/2016/wordml/cid" xmlns:w16="http://schemas.microsoft.com/office/word/2018/wordml" xmlns:w16du="http://schemas.microsoft.com/office/word/2023/wordml/word16du" xmlns:w16sdtdh="http://schemas.microsoft.com/office/word/2020/wordml/sdtdatahash" xmlns:w16se="http://schemas.microsoft.com/office/word/2015/wordml/symex" xmlns:wpg="http://schemas.microsoft.com/office/word/2010/wordprocessingGroup" xmlns:wpi="http://schemas.microsoft.com/office/word/2010/wordprocessingInk" xmlns:wne="http://schemas.microsoft.com/office/word/2006/wordml" xmlns:wps="http://schemas.microsoft.com/office/word/2010/wordprocessingShape" mc:Ignorable="w14 w15 w16se w16cid w16 w16cex w16sdtdh w16du wp14">
+<w:numbering xmlns:wpc="http://schemas.microsoft.com/office/word/2010/wordprocessingCanvas" xmlns:cx="http://schemas.microsoft.com/office/drawing/2014/chartex" xmlns:cx1="http://schemas.microsoft.com/office/drawing/2015/9/8/chartex" xmlns:cx2="http://schemas.microsoft.com/office/drawing/2015/10/21/chartex" xmlns:cx3="http://schemas.microsoft.com/office/drawing/2016/5/9/chartex" xmlns:cx4="http://schemas.microsoft.com/office/drawing/2016/5/10/chartex" xmlns:cx5="http://schemas.microsoft.com/office/drawing/2016/5/11/chartex" xmlns:cx6="http://schemas.microsoft.com/office/drawing/2016/5/12/chartex" xmlns:cx7="http://schemas.microsoft.com/office/drawing/2016/5/13/chartex" xmlns:cx8="http://schemas.microsoft.com/office/drawing/2016/5/14/chartex" xmlns:mc="http://schemas.openxmlformats.org/markup-compatibility/2006" xmlns:aink="http://schemas.microsoft.com/office/drawing/2016/ink" xmlns:am3d="http://schemas.microsoft.com/office/drawing/2017/model3d" xmlns:o="urn:schemas-microsoft-com:office:office" xmlns:r="http://schemas.openxmlformats.org/officeDocument/2006/relationships" xmlns:m="http://schemas.openxmlformats.org/officeDocument/2006/math" xmlns:v="urn:schemas-microsoft-com:vml" xmlns:wp14="http://schemas.microsoft.com/office/word/2010/wordprocessingDrawing" xmlns:wp="http://schemas.openxmlformats.org/drawingml/2006/wordprocessingDrawing" xmlns:w10="urn:schemas-microsoft-com:office:word" xmlns:w="http://schemas.openxmlformats.org/wordprocessingml/2006/main" xmlns:w14="http://schemas.microsoft.com/office/word/2010/wordml" xmlns:w15="http://schemas.microsoft.com/office/word/2012/wordml" xmlns:w16cex="http://schemas.microsoft.com/office/word/2018/wordml/cex" xmlns:w16cid="http://schemas.microsoft.com/office/word/2016/wordml/cid" xmlns:w16="http://schemas.microsoft.com/office/word/2018/wordml" xmlns:w16sdtdh="http://schemas.microsoft.com/office/word/2020/wordml/sdtdatahash" xmlns:w16se="http://schemas.microsoft.com/office/word/2015/wordml/symex" xmlns:wpg="http://schemas.microsoft.com/office/word/2010/wordprocessingGroup" xmlns:wpi="http://schemas.microsoft.com/office/word/2010/wordprocessingInk" xmlns:wne="http://schemas.microsoft.com/office/word/2006/wordml" xmlns:wps="http://schemas.microsoft.com/office/word/2010/wordprocessingShape" mc:Ignorable="w14 w15 w16se w16cid w16 w16cex w16sdtdh wp14">
   <w:abstractNum w:abstractNumId="0" w15:restartNumberingAfterBreak="0">
     <w:nsid w:val="176712A0"/>
     <w:multiLevelType w:val="multilevel"/>
@@ -2471,26 +2026,26 @@
       </w:pPr>
     </w:lvl>
   </w:abstractNum>
-  <w:num w:numId="1" w16cid:durableId="818495255">
+  <w:num w:numId="1">
     <w:abstractNumId w:val="0"/>
   </w:num>
-  <w:num w:numId="2" w16cid:durableId="85929763">
+  <w:num w:numId="2">
     <w:abstractNumId w:val="0"/>
   </w:num>
-  <w:num w:numId="3" w16cid:durableId="1929070385">
+  <w:num w:numId="3">
     <w:abstractNumId w:val="0"/>
   </w:num>
-  <w:num w:numId="4" w16cid:durableId="1320302830">
+  <w:num w:numId="4">
     <w:abstractNumId w:val="0"/>
   </w:num>
-  <w:num w:numId="5" w16cid:durableId="921446226">
+  <w:num w:numId="5">
     <w:abstractNumId w:val="0"/>
   </w:num>
 </w:numbering>
 </file>
 
 <file path=word/styles.xml><?xml version="1.0" encoding="utf-8"?>
-<w:styles xmlns:mc="http://schemas.openxmlformats.org/markup-compatibility/2006" xmlns:r="http://schemas.openxmlformats.org/officeDocument/2006/relationships" xmlns:w="http://schemas.openxmlformats.org/wordprocessingml/2006/main" xmlns:w14="http://schemas.microsoft.com/office/word/2010/wordml" xmlns:w15="http://schemas.microsoft.com/office/word/2012/wordml" xmlns:w16cex="http://schemas.microsoft.com/office/word/2018/wordml/cex" xmlns:w16cid="http://schemas.microsoft.com/office/word/2016/wordml/cid" xmlns:w16="http://schemas.microsoft.com/office/word/2018/wordml" xmlns:w16du="http://schemas.microsoft.com/office/word/2023/wordml/word16du" xmlns:w16sdtdh="http://schemas.microsoft.com/office/word/2020/wordml/sdtdatahash" xmlns:w16se="http://schemas.microsoft.com/office/word/2015/wordml/symex" mc:Ignorable="w14 w15 w16se w16cid w16 w16cex w16sdtdh w16du">
+<w:styles xmlns:mc="http://schemas.openxmlformats.org/markup-compatibility/2006" xmlns:r="http://schemas.openxmlformats.org/officeDocument/2006/relationships" xmlns:w="http://schemas.openxmlformats.org/wordprocessingml/2006/main" xmlns:w14="http://schemas.microsoft.com/office/word/2010/wordml" xmlns:w15="http://schemas.microsoft.com/office/word/2012/wordml" xmlns:w16cex="http://schemas.microsoft.com/office/word/2018/wordml/cex" xmlns:w16cid="http://schemas.microsoft.com/office/word/2016/wordml/cid" xmlns:w16="http://schemas.microsoft.com/office/word/2018/wordml" xmlns:w16sdtdh="http://schemas.microsoft.com/office/word/2020/wordml/sdtdatahash" xmlns:w16se="http://schemas.microsoft.com/office/word/2015/wordml/symex" mc:Ignorable="w14 w15 w16se w16cid w16 w16cex w16sdtdh">
   <w:docDefaults>
     <w:rPrDefault>
       <w:rPr>
@@ -3114,6 +2669,7 @@
   <w:style w:type="character" w:default="1" w:styleId="DefaultParagraphFont">
     <w:name w:val="Default Paragraph Font"/>
     <w:uiPriority w:val="1"/>
+    <w:semiHidden/>
     <w:unhideWhenUsed/>
   </w:style>
   <w:style w:type="table" w:default="1" w:styleId="TableNormal">

</xml_diff>